<commit_message>
Champion Detail Page Updated
</commit_message>
<xml_diff>
--- a/MetaLolBuild.UI/https.docx
+++ b/MetaLolBuild.UI/https.docx
@@ -2,29 +2,18 @@
 <file path=word/document.xml><?xml version="1.0" encoding="utf-8"?>
 <w:document xmlns:wpc="http://schemas.microsoft.com/office/word/2010/wordprocessingCanvas" xmlns:cx="http://schemas.microsoft.com/office/drawing/2014/chartex" xmlns:cx1="http://schemas.microsoft.com/office/drawing/2015/9/8/chartex" xmlns:cx2="http://schemas.microsoft.com/office/drawing/2015/10/21/chartex" xmlns:cx3="http://schemas.microsoft.com/office/drawing/2016/5/9/chartex" xmlns:cx4="http://schemas.microsoft.com/office/drawing/2016/5/10/chartex" xmlns:cx5="http://schemas.microsoft.com/office/drawing/2016/5/11/chartex" xmlns:cx6="http://schemas.microsoft.com/office/drawing/2016/5/12/chartex" xmlns:cx7="http://schemas.microsoft.com/office/drawing/2016/5/13/chartex" xmlns:cx8="http://schemas.microsoft.com/office/drawing/2016/5/14/chartex" xmlns:mc="http://schemas.openxmlformats.org/markup-compatibility/2006" xmlns:aink="http://schemas.microsoft.com/office/drawing/2016/ink" xmlns:am3d="http://schemas.microsoft.com/office/drawing/2017/model3d" xmlns:o="urn:schemas-microsoft-com:office:office" xmlns:r="http://schemas.openxmlformats.org/officeDocument/2006/relationships" xmlns:m="http://schemas.openxmlformats.org/officeDocument/2006/math" xmlns:v="urn:schemas-microsoft-com:vml" xmlns:wp14="http://schemas.microsoft.com/office/word/2010/wordprocessingDrawing" xmlns:wp="http://schemas.openxmlformats.org/drawingml/2006/wordprocessingDrawing" xmlns:w10="urn:schemas-microsoft-com:office:word" xmlns:w="http://schemas.openxmlformats.org/wordprocessingml/2006/main" xmlns:w14="http://schemas.microsoft.com/office/word/2010/wordml" xmlns:w15="http://schemas.microsoft.com/office/word/2012/wordml" xmlns:w16cid="http://schemas.microsoft.com/office/word/2016/wordml/cid" xmlns:w16se="http://schemas.microsoft.com/office/word/2015/wordml/symex" xmlns:wpg="http://schemas.microsoft.com/office/word/2010/wordprocessingGroup" xmlns:wpi="http://schemas.microsoft.com/office/word/2010/wordprocessingInk" xmlns:wne="http://schemas.microsoft.com/office/word/2006/wordml" xmlns:wps="http://schemas.microsoft.com/office/word/2010/wordprocessingShape" mc:Ignorable="w14 w15 w16se w16cid wp14">
   <w:body>
-    <w:bookmarkStart w:id="0" w:name="_GoBack"/>
     <w:p>
-      <w:r>
-        <w:fldChar w:fldCharType="begin"/>
-      </w:r>
-      <w:r>
-        <w:instrText xml:space="preserve"> HYPERLINK "https://developer.riotgames.com/ddragon.html" </w:instrText>
-      </w:r>
-      <w:r>
-        <w:fldChar w:fldCharType="separate"/>
-      </w:r>
-      <w:r>
-        <w:rPr>
-          <w:rStyle w:val="Kpr"/>
-        </w:rPr>
-        <w:t>https://developer.riotgames.com/ddragon.html</w:t>
-      </w:r>
-      <w:r>
-        <w:fldChar w:fldCharType="end"/>
-      </w:r>
+      <w:hyperlink r:id="rId4" w:history="1">
+        <w:r>
+          <w:rPr>
+            <w:rStyle w:val="Kpr"/>
+          </w:rPr>
+          <w:t>https://developer.riotgames.com/ddragon.html</w:t>
+        </w:r>
+      </w:hyperlink>
     </w:p>
     <w:p>
-      <w:hyperlink r:id="rId4" w:history="1">
+      <w:hyperlink r:id="rId5" w:history="1">
         <w:r>
           <w:rPr>
             <w:rStyle w:val="Kpr"/>
@@ -34,7 +23,7 @@
       </w:hyperlink>
     </w:p>
     <w:p>
-      <w:hyperlink r:id="rId5" w:history="1">
+      <w:hyperlink r:id="rId6" w:history="1">
         <w:r>
           <w:rPr>
             <w:rStyle w:val="Kpr"/>
@@ -44,7 +33,7 @@
       </w:hyperlink>
     </w:p>
     <w:p>
-      <w:hyperlink r:id="rId6" w:history="1">
+      <w:hyperlink r:id="rId7" w:history="1">
         <w:r>
           <w:rPr>
             <w:rStyle w:val="Kpr"/>
@@ -55,7 +44,7 @@
     </w:p>
     <w:p/>
     <w:p>
-      <w:hyperlink r:id="rId7" w:history="1">
+      <w:hyperlink r:id="rId8" w:history="1">
         <w:r>
           <w:rPr>
             <w:rStyle w:val="Kpr"/>
@@ -69,7 +58,12 @@
     </w:p>
     <w:p/>
     <w:p>
-      <w:hyperlink r:id="rId8" w:history="1">
+      <w:pPr>
+        <w:rPr>
+          <w:rStyle w:val="Kpr"/>
+        </w:rPr>
+      </w:pPr>
+      <w:hyperlink r:id="rId9" w:history="1">
         <w:r>
           <w:rPr>
             <w:rStyle w:val="Kpr"/>
@@ -77,7 +71,87 @@
           <w:t>https://euw.leagueoflegends.com/en/game-info/champions/</w:t>
         </w:r>
       </w:hyperlink>
+    </w:p>
+    <w:p>
+      <w:hyperlink r:id="rId10" w:history="1">
+        <w:r>
+          <w:rPr>
+            <w:rStyle w:val="Kpr"/>
+          </w:rPr>
+          <w:t>https://tr.leagueoflegends.com/tr/game-info/champions/</w:t>
+        </w:r>
+      </w:hyperlink>
+    </w:p>
+    <w:p>
+      <w:hyperlink r:id="rId11" w:history="1">
+        <w:r>
+          <w:rPr>
+            <w:rStyle w:val="Kpr"/>
+          </w:rPr>
+          <w:t>http://www.pngall.com/league-of-legends-png</w:t>
+        </w:r>
+      </w:hyperlink>
+    </w:p>
+    <w:p>
+      <w:hyperlink r:id="rId12" w:history="1">
+        <w:r>
+          <w:rPr>
+            <w:rStyle w:val="Kpr"/>
+          </w:rPr>
+          <w:t>https://studio.tailorbrands.com/</w:t>
+        </w:r>
+      </w:hyperlink>
+      <w:bookmarkStart w:id="0" w:name="_GoBack"/>
       <w:bookmarkEnd w:id="0"/>
+    </w:p>
+    <w:p>
+      <w:r>
+        <w:rPr>
+          <w:noProof/>
+        </w:rPr>
+        <w:drawing>
+          <wp:inline distT="0" distB="0" distL="0" distR="0" wp14:anchorId="1810FD13" wp14:editId="05BCE7FA">
+            <wp:extent cx="5501600" cy="2609850"/>
+            <wp:effectExtent l="0" t="0" r="4445" b="0"/>
+            <wp:docPr id="1" name="Resim 1"/>
+            <wp:cNvGraphicFramePr>
+              <a:graphicFrameLocks xmlns:a="http://schemas.openxmlformats.org/drawingml/2006/main" noChangeAspect="1"/>
+            </wp:cNvGraphicFramePr>
+            <a:graphic xmlns:a="http://schemas.openxmlformats.org/drawingml/2006/main">
+              <a:graphicData uri="http://schemas.openxmlformats.org/drawingml/2006/picture">
+                <pic:pic xmlns:pic="http://schemas.openxmlformats.org/drawingml/2006/picture">
+                  <pic:nvPicPr>
+                    <pic:cNvPr id="1" name=""/>
+                    <pic:cNvPicPr/>
+                  </pic:nvPicPr>
+                  <pic:blipFill rotWithShape="1">
+                    <a:blip r:embed="rId13"/>
+                    <a:srcRect r="33311" b="43758"/>
+                    <a:stretch/>
+                  </pic:blipFill>
+                  <pic:spPr bwMode="auto">
+                    <a:xfrm>
+                      <a:off x="0" y="0"/>
+                      <a:ext cx="5514058" cy="2615760"/>
+                    </a:xfrm>
+                    <a:prstGeom prst="rect">
+                      <a:avLst/>
+                    </a:prstGeom>
+                    <a:ln>
+                      <a:noFill/>
+                    </a:ln>
+                    <a:extLst>
+                      <a:ext uri="{53640926-AAD7-44D8-BBD7-CCE9431645EC}">
+                        <a14:shadowObscured xmlns:a14="http://schemas.microsoft.com/office/drawing/2010/main"/>
+                      </a:ext>
+                    </a:extLst>
+                  </pic:spPr>
+                </pic:pic>
+              </a:graphicData>
+            </a:graphic>
+          </wp:inline>
+        </w:drawing>
+      </w:r>
     </w:p>
     <w:sectPr>
       <w:pgSz w:w="11906" w:h="16838"/>
@@ -492,6 +566,7 @@
   <w:style w:type="character" w:default="1" w:styleId="VarsaylanParagrafYazTipi">
     <w:name w:val="Default Paragraph Font"/>
     <w:uiPriority w:val="1"/>
+    <w:semiHidden/>
     <w:unhideWhenUsed/>
   </w:style>
   <w:style w:type="table" w:default="1" w:styleId="NormalTablo">

</xml_diff>